<commit_message>
React_Refresher: updated hooks notes
</commit_message>
<xml_diff>
--- a/4_HandlingState_In_A_ReactProject/notes.docx
+++ b/4_HandlingState_In_A_ReactProject/notes.docx
@@ -139,18 +139,7 @@
       </w:pPr>
       <w:r>
         <w:rPr/>
-        <w:t>Lift state up in React, we want to be high up in the tree as possible</w:t>
-      </w:r>
-    </w:p>
-    <w:p>
-      <w:pPr>
-        <w:pStyle w:val="Normal"/>
-        <w:bidi w:val="0"/>
-        <w:jc w:val="start"/>
-        <w:rPr/>
-      </w:pPr>
-      <w:r>
-        <w:rPr/>
+        <w:t xml:space="preserve">Lift state up in React, we want to be high up in the tree as possible. Lift the state to the parent app component and pass it down to the child component via props, while providing a callback function to update the state. </w:t>
       </w:r>
     </w:p>
     <w:p>

</xml_diff>